<commit_message>
Fine tuning lin reg
</commit_message>
<xml_diff>
--- a/doc/PSZ_dokumentacija.docx
+++ b/doc/PSZ_dokumentacija.docx
@@ -101,33 +101,11 @@
           <w:lang w:val="sr-Latn-RS"/>
         </w:rPr>
       </w:pPr>
-      <w:proofErr w:type="spellStart"/>
       <w:r>
         <w:rPr>
           <w:lang w:val="en-US"/>
         </w:rPr>
-        <w:t>Pronalaženje</w:t>
-      </w:r>
-      <w:proofErr w:type="spellEnd"/>
-      <w:r>
-        <w:rPr>
-          <w:lang w:val="en-US"/>
-        </w:rPr>
-        <w:t xml:space="preserve"> </w:t>
-      </w:r>
-      <w:proofErr w:type="spellStart"/>
-      <w:r>
-        <w:rPr>
-          <w:lang w:val="en-US"/>
-        </w:rPr>
-        <w:t>skrivenog</w:t>
-      </w:r>
-      <w:proofErr w:type="spellEnd"/>
-      <w:r>
-        <w:rPr>
-          <w:lang w:val="en-US"/>
-        </w:rPr>
-        <w:t xml:space="preserve"> zanja</w:t>
+        <w:t>Pronalaženje skrivenog zanja</w:t>
       </w:r>
     </w:p>
     <w:p>
@@ -319,7 +297,7 @@
       <w:pPr>
         <w:pStyle w:val="SadrajLiteratura"/>
       </w:pPr>
-      <w:bookmarkStart w:id="0" w:name="_Toc76329314"/>
+      <w:bookmarkStart w:id="0" w:name="_Toc76406675"/>
       <w:r>
         <w:lastRenderedPageBreak/>
         <w:t>Sadržaj</w:t>
@@ -352,7 +330,7 @@
       <w:r>
         <w:fldChar w:fldCharType="separate"/>
       </w:r>
-      <w:hyperlink w:anchor="_Toc76329314" w:history="1">
+      <w:hyperlink w:anchor="_Toc76406675" w:history="1">
         <w:r>
           <w:rPr>
             <w:rStyle w:val="Hyperlink"/>
@@ -379,7 +357,7 @@
             <w:noProof/>
             <w:webHidden/>
           </w:rPr>
-          <w:instrText xml:space="preserve"> PAGEREF _Toc76329314 \h </w:instrText>
+          <w:instrText xml:space="preserve"> PAGEREF _Toc76406675 \h </w:instrText>
         </w:r>
         <w:r>
           <w:rPr>
@@ -428,7 +406,7 @@
           <w:lang w:val="sr-Latn-RS" w:eastAsia="sr-Latn-RS"/>
         </w:rPr>
       </w:pPr>
-      <w:hyperlink w:anchor="_Toc76329315" w:history="1">
+      <w:hyperlink w:anchor="_Toc76406676" w:history="1">
         <w:r>
           <w:rPr>
             <w:rStyle w:val="Hyperlink"/>
@@ -477,7 +455,7 @@
             <w:noProof/>
             <w:webHidden/>
           </w:rPr>
-          <w:instrText xml:space="preserve"> PAGEREF _Toc76329315 \h </w:instrText>
+          <w:instrText xml:space="preserve"> PAGEREF _Toc76406676 \h </w:instrText>
         </w:r>
         <w:r>
           <w:rPr>
@@ -526,7 +504,7 @@
           <w:lang w:val="sr-Latn-RS" w:eastAsia="sr-Latn-RS"/>
         </w:rPr>
       </w:pPr>
-      <w:hyperlink w:anchor="_Toc76329316" w:history="1">
+      <w:hyperlink w:anchor="_Toc76406677" w:history="1">
         <w:r>
           <w:rPr>
             <w:rStyle w:val="Hyperlink"/>
@@ -573,7 +551,7 @@
             <w:noProof/>
             <w:webHidden/>
           </w:rPr>
-          <w:instrText xml:space="preserve"> PAGEREF _Toc76329316 \h </w:instrText>
+          <w:instrText xml:space="preserve"> PAGEREF _Toc76406677 \h </w:instrText>
         </w:r>
         <w:r>
           <w:rPr>
@@ -622,7 +600,7 @@
           <w:lang w:val="sr-Latn-RS" w:eastAsia="sr-Latn-RS"/>
         </w:rPr>
       </w:pPr>
-      <w:hyperlink w:anchor="_Toc76329317" w:history="1">
+      <w:hyperlink w:anchor="_Toc76406678" w:history="1">
         <w:r>
           <w:rPr>
             <w:rStyle w:val="Hyperlink"/>
@@ -669,7 +647,7 @@
             <w:noProof/>
             <w:webHidden/>
           </w:rPr>
-          <w:instrText xml:space="preserve"> PAGEREF _Toc76329317 \h </w:instrText>
+          <w:instrText xml:space="preserve"> PAGEREF _Toc76406678 \h </w:instrText>
         </w:r>
         <w:r>
           <w:rPr>
@@ -702,6 +680,198 @@
     </w:p>
     <w:p>
       <w:pPr>
+        <w:pStyle w:val="TOC1"/>
+        <w:tabs>
+          <w:tab w:val="left" w:pos="480"/>
+          <w:tab w:val="right" w:leader="dot" w:pos="9628"/>
+        </w:tabs>
+        <w:rPr>
+          <w:rFonts w:asciiTheme="minorHAnsi" w:eastAsiaTheme="minorEastAsia" w:hAnsiTheme="minorHAnsi" w:cstheme="minorBidi"/>
+          <w:b w:val="0"/>
+          <w:bCs w:val="0"/>
+          <w:caps w:val="0"/>
+          <w:noProof/>
+          <w:sz w:val="22"/>
+          <w:szCs w:val="22"/>
+          <w:lang w:val="sr-Latn-RS" w:eastAsia="sr-Latn-RS"/>
+        </w:rPr>
+      </w:pPr>
+      <w:hyperlink w:anchor="_Toc76406679" w:history="1">
+        <w:r>
+          <w:rPr>
+            <w:rStyle w:val="Hyperlink"/>
+            <w:noProof/>
+          </w:rPr>
+          <w:t>4.</w:t>
+        </w:r>
+        <w:r>
+          <w:rPr>
+            <w:rFonts w:asciiTheme="minorHAnsi" w:eastAsiaTheme="minorEastAsia" w:hAnsiTheme="minorHAnsi" w:cstheme="minorBidi"/>
+            <w:b w:val="0"/>
+            <w:bCs w:val="0"/>
+            <w:caps w:val="0"/>
+            <w:noProof/>
+            <w:sz w:val="22"/>
+            <w:szCs w:val="22"/>
+            <w:lang w:val="sr-Latn-RS" w:eastAsia="sr-Latn-RS"/>
+          </w:rPr>
+          <w:tab/>
+        </w:r>
+        <w:r>
+          <w:rPr>
+            <w:rStyle w:val="Hyperlink"/>
+            <w:noProof/>
+          </w:rPr>
+          <w:t>Zadatak 4: Implementacija regresije</w:t>
+        </w:r>
+        <w:r>
+          <w:rPr>
+            <w:noProof/>
+            <w:webHidden/>
+          </w:rPr>
+          <w:tab/>
+        </w:r>
+        <w:r>
+          <w:rPr>
+            <w:noProof/>
+            <w:webHidden/>
+          </w:rPr>
+          <w:fldChar w:fldCharType="begin"/>
+        </w:r>
+        <w:r>
+          <w:rPr>
+            <w:noProof/>
+            <w:webHidden/>
+          </w:rPr>
+          <w:instrText xml:space="preserve"> PAGEREF _Toc76406679 \h </w:instrText>
+        </w:r>
+        <w:r>
+          <w:rPr>
+            <w:noProof/>
+            <w:webHidden/>
+          </w:rPr>
+        </w:r>
+        <w:r>
+          <w:rPr>
+            <w:noProof/>
+            <w:webHidden/>
+          </w:rPr>
+          <w:fldChar w:fldCharType="separate"/>
+        </w:r>
+        <w:r>
+          <w:rPr>
+            <w:noProof/>
+            <w:webHidden/>
+          </w:rPr>
+          <w:t>6</w:t>
+        </w:r>
+        <w:r>
+          <w:rPr>
+            <w:noProof/>
+            <w:webHidden/>
+          </w:rPr>
+          <w:fldChar w:fldCharType="end"/>
+        </w:r>
+      </w:hyperlink>
+    </w:p>
+    <w:p>
+      <w:pPr>
+        <w:pStyle w:val="TOC1"/>
+        <w:tabs>
+          <w:tab w:val="left" w:pos="480"/>
+          <w:tab w:val="right" w:leader="dot" w:pos="9628"/>
+        </w:tabs>
+        <w:rPr>
+          <w:rFonts w:asciiTheme="minorHAnsi" w:eastAsiaTheme="minorEastAsia" w:hAnsiTheme="minorHAnsi" w:cstheme="minorBidi"/>
+          <w:b w:val="0"/>
+          <w:bCs w:val="0"/>
+          <w:caps w:val="0"/>
+          <w:noProof/>
+          <w:sz w:val="22"/>
+          <w:szCs w:val="22"/>
+          <w:lang w:val="sr-Latn-RS" w:eastAsia="sr-Latn-RS"/>
+        </w:rPr>
+      </w:pPr>
+      <w:hyperlink w:anchor="_Toc76406680" w:history="1">
+        <w:r>
+          <w:rPr>
+            <w:rStyle w:val="Hyperlink"/>
+            <w:noProof/>
+          </w:rPr>
+          <w:t>5.</w:t>
+        </w:r>
+        <w:r>
+          <w:rPr>
+            <w:rFonts w:asciiTheme="minorHAnsi" w:eastAsiaTheme="minorEastAsia" w:hAnsiTheme="minorHAnsi" w:cstheme="minorBidi"/>
+            <w:b w:val="0"/>
+            <w:bCs w:val="0"/>
+            <w:caps w:val="0"/>
+            <w:noProof/>
+            <w:sz w:val="22"/>
+            <w:szCs w:val="22"/>
+            <w:lang w:val="sr-Latn-RS" w:eastAsia="sr-Latn-RS"/>
+          </w:rPr>
+          <w:tab/>
+        </w:r>
+        <w:r>
+          <w:rPr>
+            <w:rStyle w:val="Hyperlink"/>
+            <w:noProof/>
+          </w:rPr>
+          <w:t>Zadatak 5: Implementacija klasifikacije</w:t>
+        </w:r>
+        <w:r>
+          <w:rPr>
+            <w:noProof/>
+            <w:webHidden/>
+          </w:rPr>
+          <w:tab/>
+        </w:r>
+        <w:r>
+          <w:rPr>
+            <w:noProof/>
+            <w:webHidden/>
+          </w:rPr>
+          <w:fldChar w:fldCharType="begin"/>
+        </w:r>
+        <w:r>
+          <w:rPr>
+            <w:noProof/>
+            <w:webHidden/>
+          </w:rPr>
+          <w:instrText xml:space="preserve"> PAGEREF _Toc76406680 \h </w:instrText>
+        </w:r>
+        <w:r>
+          <w:rPr>
+            <w:noProof/>
+            <w:webHidden/>
+          </w:rPr>
+        </w:r>
+        <w:r>
+          <w:rPr>
+            <w:noProof/>
+            <w:webHidden/>
+          </w:rPr>
+          <w:fldChar w:fldCharType="separate"/>
+        </w:r>
+        <w:r>
+          <w:rPr>
+            <w:noProof/>
+            <w:webHidden/>
+          </w:rPr>
+          <w:t>7</w:t>
+        </w:r>
+        <w:r>
+          <w:rPr>
+            <w:noProof/>
+            <w:webHidden/>
+          </w:rPr>
+          <w:fldChar w:fldCharType="end"/>
+        </w:r>
+      </w:hyperlink>
+    </w:p>
+    <w:p>
+      <w:pPr>
         <w:pStyle w:val="TOC3"/>
         <w:tabs>
           <w:tab w:val="left" w:pos="1440"/>
@@ -729,7 +899,7 @@
         <w:lastRenderedPageBreak/>
         <w:t xml:space="preserve"> </w:t>
       </w:r>
-      <w:bookmarkStart w:id="2" w:name="_Toc76329315"/>
+      <w:bookmarkStart w:id="2" w:name="_Toc76406676"/>
       <w:r>
         <w:rPr>
           <w:lang w:val="sr-Latn-RS"/>
@@ -773,41 +943,13 @@
         <w:rPr>
           <w:lang w:val="sr-Latn-RS"/>
         </w:rPr>
-        <w:t xml:space="preserve"> veb </w:t>
-      </w:r>
-      <w:proofErr w:type="spellStart"/>
+        <w:t xml:space="preserve"> veb indekser </w:t>
+      </w:r>
       <w:r>
         <w:rPr>
           <w:lang w:val="sr-Latn-RS"/>
         </w:rPr>
-        <w:t>indekser</w:t>
-      </w:r>
-      <w:proofErr w:type="spellEnd"/>
-      <w:r>
-        <w:rPr>
-          <w:lang w:val="sr-Latn-RS"/>
-        </w:rPr>
-        <w:t xml:space="preserve"> </w:t>
-      </w:r>
-      <w:r>
-        <w:rPr>
-          <w:lang w:val="sr-Latn-RS"/>
-        </w:rPr>
-        <w:t xml:space="preserve">i veb </w:t>
-      </w:r>
-      <w:proofErr w:type="spellStart"/>
-      <w:r>
-        <w:rPr>
-          <w:lang w:val="sr-Latn-RS"/>
-        </w:rPr>
-        <w:t>parser</w:t>
-      </w:r>
-      <w:proofErr w:type="spellEnd"/>
-      <w:r>
-        <w:rPr>
-          <w:lang w:val="sr-Latn-RS"/>
-        </w:rPr>
-        <w:t xml:space="preserve"> </w:t>
+        <w:t xml:space="preserve">i veb parser </w:t>
       </w:r>
       <w:r>
         <w:rPr>
@@ -821,57 +963,19 @@
           <w:iCs/>
           <w:lang w:val="sr-Latn-RS"/>
         </w:rPr>
-        <w:t>halooglasi.com/</w:t>
-      </w:r>
-      <w:proofErr w:type="spellStart"/>
-      <w:r>
-        <w:rPr>
-          <w:i/>
-          <w:iCs/>
-          <w:lang w:val="sr-Latn-RS"/>
-        </w:rPr>
-        <w:t>nekretnike</w:t>
-      </w:r>
-      <w:proofErr w:type="spellEnd"/>
+        <w:t>halooglasi.com/nekretnike</w:t>
+      </w:r>
       <w:r>
         <w:rPr>
           <w:lang w:val="sr-Latn-RS"/>
         </w:rPr>
-        <w:t xml:space="preserve">. Veb </w:t>
-      </w:r>
-      <w:proofErr w:type="spellStart"/>
+        <w:t xml:space="preserve">. Veb indekser </w:t>
+      </w:r>
       <w:r>
         <w:rPr>
           <w:lang w:val="sr-Latn-RS"/>
         </w:rPr>
-        <w:t>indekser</w:t>
-      </w:r>
-      <w:proofErr w:type="spellEnd"/>
-      <w:r>
-        <w:rPr>
-          <w:lang w:val="sr-Latn-RS"/>
-        </w:rPr>
-        <w:t xml:space="preserve"> </w:t>
-      </w:r>
-      <w:r>
-        <w:rPr>
-          <w:lang w:val="sr-Latn-RS"/>
-        </w:rPr>
-        <w:t xml:space="preserve">i veb </w:t>
-      </w:r>
-      <w:proofErr w:type="spellStart"/>
-      <w:r>
-        <w:rPr>
-          <w:lang w:val="sr-Latn-RS"/>
-        </w:rPr>
-        <w:t>parser</w:t>
-      </w:r>
-      <w:proofErr w:type="spellEnd"/>
-      <w:r>
-        <w:rPr>
-          <w:lang w:val="sr-Latn-RS"/>
-        </w:rPr>
-        <w:t xml:space="preserve"> su</w:t>
+        <w:t>i veb parser su</w:t>
       </w:r>
       <w:r>
         <w:rPr>
@@ -889,35 +993,7 @@
         <w:rPr>
           <w:lang w:val="sr-Latn-RS"/>
         </w:rPr>
-        <w:t xml:space="preserve"> pomoću </w:t>
-      </w:r>
-      <w:proofErr w:type="spellStart"/>
-      <w:r>
-        <w:rPr>
-          <w:lang w:val="sr-Latn-RS"/>
-        </w:rPr>
-        <w:t>Python</w:t>
-      </w:r>
-      <w:proofErr w:type="spellEnd"/>
-      <w:r>
-        <w:rPr>
-          <w:lang w:val="sr-Latn-RS"/>
-        </w:rPr>
-        <w:t xml:space="preserve"> biblioteke </w:t>
-      </w:r>
-      <w:proofErr w:type="spellStart"/>
-      <w:r>
-        <w:rPr>
-          <w:lang w:val="sr-Latn-RS"/>
-        </w:rPr>
-        <w:t>Scrapy</w:t>
-      </w:r>
-      <w:proofErr w:type="spellEnd"/>
-      <w:r>
-        <w:rPr>
-          <w:lang w:val="sr-Latn-RS"/>
-        </w:rPr>
-        <w:t>.</w:t>
+        <w:t xml:space="preserve"> pomoću Python biblioteke Scrapy.</w:t>
       </w:r>
     </w:p>
     <w:bookmarkEnd w:id="1"/>
@@ -932,995 +1008,19 @@
         <w:rPr>
           <w:lang w:val="en-US"/>
         </w:rPr>
-        <w:t xml:space="preserve">Za </w:t>
-      </w:r>
-      <w:proofErr w:type="spellStart"/>
+        <w:t>Za čuvanje podataka je korišćena MySQL baza podataka. Pomoću alata MySQL workbench je kreirana baza. Isti alat je takođe korišćen za pisanje i proveru upita koji su dalje korišćeni u programskom kodu. Kolone koje se koriste u bazi su: id, tip_ponude</w:t>
+      </w:r>
       <w:r>
         <w:rPr>
           <w:lang w:val="en-US"/>
         </w:rPr>
-        <w:t>čuvanje</w:t>
-      </w:r>
-      <w:proofErr w:type="spellEnd"/>
+        <w:t xml:space="preserve"> (prodaja ili izadavanje), tip_nekretnine (kuća ili stan), broj_soba, spratnost, sprat, površina_placa, grejanje, grad, lokacija, mikrolokacija, kvadratura, parking (da ili ne), uknjiženost (da ili ne), terasa (da ili ne), lift (da ili ne), tip_objekta (stara gradnja ili novogradnja), cena, x_pos, y_pos. x_pos, y_pos su koordinate na kojima se objekat nalazi</w:t>
+      </w:r>
       <w:r>
         <w:rPr>
           <w:lang w:val="en-US"/>
         </w:rPr>
-        <w:t xml:space="preserve"> </w:t>
-      </w:r>
-      <w:proofErr w:type="spellStart"/>
-      <w:r>
-        <w:rPr>
-          <w:lang w:val="en-US"/>
-        </w:rPr>
-        <w:t>podataka</w:t>
-      </w:r>
-      <w:proofErr w:type="spellEnd"/>
-      <w:r>
-        <w:rPr>
-          <w:lang w:val="en-US"/>
-        </w:rPr>
-        <w:t xml:space="preserve"> je </w:t>
-      </w:r>
-      <w:proofErr w:type="spellStart"/>
-      <w:r>
-        <w:rPr>
-          <w:lang w:val="en-US"/>
-        </w:rPr>
-        <w:t>korišćena</w:t>
-      </w:r>
-      <w:proofErr w:type="spellEnd"/>
-      <w:r>
-        <w:rPr>
-          <w:lang w:val="en-US"/>
-        </w:rPr>
-        <w:t xml:space="preserve"> MySQL </w:t>
-      </w:r>
-      <w:proofErr w:type="spellStart"/>
-      <w:r>
-        <w:rPr>
-          <w:lang w:val="en-US"/>
-        </w:rPr>
-        <w:t>baza</w:t>
-      </w:r>
-      <w:proofErr w:type="spellEnd"/>
-      <w:r>
-        <w:rPr>
-          <w:lang w:val="en-US"/>
-        </w:rPr>
-        <w:t xml:space="preserve"> </w:t>
-      </w:r>
-      <w:proofErr w:type="spellStart"/>
-      <w:r>
-        <w:rPr>
-          <w:lang w:val="en-US"/>
-        </w:rPr>
-        <w:t>podataka</w:t>
-      </w:r>
-      <w:proofErr w:type="spellEnd"/>
-      <w:r>
-        <w:rPr>
-          <w:lang w:val="en-US"/>
-        </w:rPr>
-        <w:t xml:space="preserve">. </w:t>
-      </w:r>
-      <w:proofErr w:type="spellStart"/>
-      <w:r>
-        <w:rPr>
-          <w:lang w:val="en-US"/>
-        </w:rPr>
-        <w:t>Pomoću</w:t>
-      </w:r>
-      <w:proofErr w:type="spellEnd"/>
-      <w:r>
-        <w:rPr>
-          <w:lang w:val="en-US"/>
-        </w:rPr>
-        <w:t xml:space="preserve"> </w:t>
-      </w:r>
-      <w:proofErr w:type="spellStart"/>
-      <w:r>
-        <w:rPr>
-          <w:lang w:val="en-US"/>
-        </w:rPr>
-        <w:t>alata</w:t>
-      </w:r>
-      <w:proofErr w:type="spellEnd"/>
-      <w:r>
-        <w:rPr>
-          <w:lang w:val="en-US"/>
-        </w:rPr>
-        <w:t xml:space="preserve"> MySQL workbench je </w:t>
-      </w:r>
-      <w:proofErr w:type="spellStart"/>
-      <w:r>
-        <w:rPr>
-          <w:lang w:val="en-US"/>
-        </w:rPr>
-        <w:t>kreirana</w:t>
-      </w:r>
-      <w:proofErr w:type="spellEnd"/>
-      <w:r>
-        <w:rPr>
-          <w:lang w:val="en-US"/>
-        </w:rPr>
-        <w:t xml:space="preserve"> </w:t>
-      </w:r>
-      <w:proofErr w:type="spellStart"/>
-      <w:r>
-        <w:rPr>
-          <w:lang w:val="en-US"/>
-        </w:rPr>
-        <w:t>baza</w:t>
-      </w:r>
-      <w:proofErr w:type="spellEnd"/>
-      <w:r>
-        <w:rPr>
-          <w:lang w:val="en-US"/>
-        </w:rPr>
-        <w:t xml:space="preserve">. </w:t>
-      </w:r>
-      <w:proofErr w:type="spellStart"/>
-      <w:r>
-        <w:rPr>
-          <w:lang w:val="en-US"/>
-        </w:rPr>
-        <w:t>Isti</w:t>
-      </w:r>
-      <w:proofErr w:type="spellEnd"/>
-      <w:r>
-        <w:rPr>
-          <w:lang w:val="en-US"/>
-        </w:rPr>
-        <w:t xml:space="preserve"> </w:t>
-      </w:r>
-      <w:proofErr w:type="spellStart"/>
-      <w:r>
-        <w:rPr>
-          <w:lang w:val="en-US"/>
-        </w:rPr>
-        <w:t>alat</w:t>
-      </w:r>
-      <w:proofErr w:type="spellEnd"/>
-      <w:r>
-        <w:rPr>
-          <w:lang w:val="en-US"/>
-        </w:rPr>
-        <w:t xml:space="preserve"> je </w:t>
-      </w:r>
-      <w:proofErr w:type="spellStart"/>
-      <w:r>
-        <w:rPr>
-          <w:lang w:val="en-US"/>
-        </w:rPr>
-        <w:t>takođe</w:t>
-      </w:r>
-      <w:proofErr w:type="spellEnd"/>
-      <w:r>
-        <w:rPr>
-          <w:lang w:val="en-US"/>
-        </w:rPr>
-        <w:t xml:space="preserve"> </w:t>
-      </w:r>
-      <w:proofErr w:type="spellStart"/>
-      <w:r>
-        <w:rPr>
-          <w:lang w:val="en-US"/>
-        </w:rPr>
-        <w:t>korišćen</w:t>
-      </w:r>
-      <w:proofErr w:type="spellEnd"/>
-      <w:r>
-        <w:rPr>
-          <w:lang w:val="en-US"/>
-        </w:rPr>
-        <w:t xml:space="preserve"> za </w:t>
-      </w:r>
-      <w:proofErr w:type="spellStart"/>
-      <w:r>
-        <w:rPr>
-          <w:lang w:val="en-US"/>
-        </w:rPr>
-        <w:t>pisanje</w:t>
-      </w:r>
-      <w:proofErr w:type="spellEnd"/>
-      <w:r>
-        <w:rPr>
-          <w:lang w:val="en-US"/>
-        </w:rPr>
-        <w:t xml:space="preserve"> </w:t>
-      </w:r>
-      <w:proofErr w:type="spellStart"/>
-      <w:r>
-        <w:rPr>
-          <w:lang w:val="en-US"/>
-        </w:rPr>
-        <w:t>i</w:t>
-      </w:r>
-      <w:proofErr w:type="spellEnd"/>
-      <w:r>
-        <w:rPr>
-          <w:lang w:val="en-US"/>
-        </w:rPr>
-        <w:t xml:space="preserve"> </w:t>
-      </w:r>
-      <w:proofErr w:type="spellStart"/>
-      <w:r>
-        <w:rPr>
-          <w:lang w:val="en-US"/>
-        </w:rPr>
-        <w:t>proveru</w:t>
-      </w:r>
-      <w:proofErr w:type="spellEnd"/>
-      <w:r>
-        <w:rPr>
-          <w:lang w:val="en-US"/>
-        </w:rPr>
-        <w:t xml:space="preserve"> </w:t>
-      </w:r>
-      <w:proofErr w:type="spellStart"/>
-      <w:r>
-        <w:rPr>
-          <w:lang w:val="en-US"/>
-        </w:rPr>
-        <w:t>upita</w:t>
-      </w:r>
-      <w:proofErr w:type="spellEnd"/>
-      <w:r>
-        <w:rPr>
-          <w:lang w:val="en-US"/>
-        </w:rPr>
-        <w:t xml:space="preserve"> koji </w:t>
-      </w:r>
-      <w:proofErr w:type="spellStart"/>
-      <w:r>
-        <w:rPr>
-          <w:lang w:val="en-US"/>
-        </w:rPr>
-        <w:t>su</w:t>
-      </w:r>
-      <w:proofErr w:type="spellEnd"/>
-      <w:r>
-        <w:rPr>
-          <w:lang w:val="en-US"/>
-        </w:rPr>
-        <w:t xml:space="preserve"> </w:t>
-      </w:r>
-      <w:proofErr w:type="spellStart"/>
-      <w:r>
-        <w:rPr>
-          <w:lang w:val="en-US"/>
-        </w:rPr>
-        <w:t>dalje</w:t>
-      </w:r>
-      <w:proofErr w:type="spellEnd"/>
-      <w:r>
-        <w:rPr>
-          <w:lang w:val="en-US"/>
-        </w:rPr>
-        <w:t xml:space="preserve"> </w:t>
-      </w:r>
-      <w:proofErr w:type="spellStart"/>
-      <w:r>
-        <w:rPr>
-          <w:lang w:val="en-US"/>
-        </w:rPr>
-        <w:t>korišćeni</w:t>
-      </w:r>
-      <w:proofErr w:type="spellEnd"/>
-      <w:r>
-        <w:rPr>
-          <w:lang w:val="en-US"/>
-        </w:rPr>
-        <w:t xml:space="preserve"> u </w:t>
-      </w:r>
-      <w:proofErr w:type="spellStart"/>
-      <w:r>
-        <w:rPr>
-          <w:lang w:val="en-US"/>
-        </w:rPr>
-        <w:t>programskom</w:t>
-      </w:r>
-      <w:proofErr w:type="spellEnd"/>
-      <w:r>
-        <w:rPr>
-          <w:lang w:val="en-US"/>
-        </w:rPr>
-        <w:t xml:space="preserve"> </w:t>
-      </w:r>
-      <w:proofErr w:type="spellStart"/>
-      <w:r>
-        <w:rPr>
-          <w:lang w:val="en-US"/>
-        </w:rPr>
-        <w:t>kodu</w:t>
-      </w:r>
-      <w:proofErr w:type="spellEnd"/>
-      <w:r>
-        <w:rPr>
-          <w:lang w:val="en-US"/>
-        </w:rPr>
-        <w:t xml:space="preserve">. </w:t>
-      </w:r>
-      <w:proofErr w:type="spellStart"/>
-      <w:r>
-        <w:rPr>
-          <w:lang w:val="en-US"/>
-        </w:rPr>
-        <w:t>Kolone</w:t>
-      </w:r>
-      <w:proofErr w:type="spellEnd"/>
-      <w:r>
-        <w:rPr>
-          <w:lang w:val="en-US"/>
-        </w:rPr>
-        <w:t xml:space="preserve"> </w:t>
-      </w:r>
-      <w:proofErr w:type="spellStart"/>
-      <w:r>
-        <w:rPr>
-          <w:lang w:val="en-US"/>
-        </w:rPr>
-        <w:t>koje</w:t>
-      </w:r>
-      <w:proofErr w:type="spellEnd"/>
-      <w:r>
-        <w:rPr>
-          <w:lang w:val="en-US"/>
-        </w:rPr>
-        <w:t xml:space="preserve"> se </w:t>
-      </w:r>
-      <w:proofErr w:type="spellStart"/>
-      <w:r>
-        <w:rPr>
-          <w:lang w:val="en-US"/>
-        </w:rPr>
-        <w:t>koriste</w:t>
-      </w:r>
-      <w:proofErr w:type="spellEnd"/>
-      <w:r>
-        <w:rPr>
-          <w:lang w:val="en-US"/>
-        </w:rPr>
-        <w:t xml:space="preserve"> u </w:t>
-      </w:r>
-      <w:proofErr w:type="spellStart"/>
-      <w:r>
-        <w:rPr>
-          <w:lang w:val="en-US"/>
-        </w:rPr>
-        <w:t>bazi</w:t>
-      </w:r>
-      <w:proofErr w:type="spellEnd"/>
-      <w:r>
-        <w:rPr>
-          <w:lang w:val="en-US"/>
-        </w:rPr>
-        <w:t xml:space="preserve"> </w:t>
-      </w:r>
-      <w:proofErr w:type="spellStart"/>
-      <w:r>
-        <w:rPr>
-          <w:lang w:val="en-US"/>
-        </w:rPr>
-        <w:t>su</w:t>
-      </w:r>
-      <w:proofErr w:type="spellEnd"/>
-      <w:r>
-        <w:rPr>
-          <w:lang w:val="en-US"/>
-        </w:rPr>
-        <w:t xml:space="preserve">: id, </w:t>
-      </w:r>
-      <w:proofErr w:type="spellStart"/>
-      <w:r>
-        <w:rPr>
-          <w:lang w:val="en-US"/>
-        </w:rPr>
-        <w:t>tip_ponude</w:t>
-      </w:r>
-      <w:proofErr w:type="spellEnd"/>
-      <w:r>
-        <w:rPr>
-          <w:lang w:val="en-US"/>
-        </w:rPr>
-        <w:t xml:space="preserve"> (</w:t>
-      </w:r>
-      <w:proofErr w:type="spellStart"/>
-      <w:r>
-        <w:rPr>
-          <w:lang w:val="en-US"/>
-        </w:rPr>
-        <w:t>prodaja</w:t>
-      </w:r>
-      <w:proofErr w:type="spellEnd"/>
-      <w:r>
-        <w:rPr>
-          <w:lang w:val="en-US"/>
-        </w:rPr>
-        <w:t xml:space="preserve"> </w:t>
-      </w:r>
-      <w:proofErr w:type="spellStart"/>
-      <w:r>
-        <w:rPr>
-          <w:lang w:val="en-US"/>
-        </w:rPr>
-        <w:t>ili</w:t>
-      </w:r>
-      <w:proofErr w:type="spellEnd"/>
-      <w:r>
-        <w:rPr>
-          <w:lang w:val="en-US"/>
-        </w:rPr>
-        <w:t xml:space="preserve"> </w:t>
-      </w:r>
-      <w:proofErr w:type="spellStart"/>
-      <w:r>
-        <w:rPr>
-          <w:lang w:val="en-US"/>
-        </w:rPr>
-        <w:t>izadavanje</w:t>
-      </w:r>
-      <w:proofErr w:type="spellEnd"/>
-      <w:r>
-        <w:rPr>
-          <w:lang w:val="en-US"/>
-        </w:rPr>
-        <w:t xml:space="preserve">), </w:t>
-      </w:r>
-      <w:proofErr w:type="spellStart"/>
-      <w:r>
-        <w:rPr>
-          <w:lang w:val="en-US"/>
-        </w:rPr>
-        <w:t>tip_nekretnine</w:t>
-      </w:r>
-      <w:proofErr w:type="spellEnd"/>
-      <w:r>
-        <w:rPr>
-          <w:lang w:val="en-US"/>
-        </w:rPr>
-        <w:t xml:space="preserve"> (</w:t>
-      </w:r>
-      <w:proofErr w:type="spellStart"/>
-      <w:r>
-        <w:rPr>
-          <w:lang w:val="en-US"/>
-        </w:rPr>
-        <w:t>kuća</w:t>
-      </w:r>
-      <w:proofErr w:type="spellEnd"/>
-      <w:r>
-        <w:rPr>
-          <w:lang w:val="en-US"/>
-        </w:rPr>
-        <w:t xml:space="preserve"> </w:t>
-      </w:r>
-      <w:proofErr w:type="spellStart"/>
-      <w:r>
-        <w:rPr>
-          <w:lang w:val="en-US"/>
-        </w:rPr>
-        <w:t>ili</w:t>
-      </w:r>
-      <w:proofErr w:type="spellEnd"/>
-      <w:r>
-        <w:rPr>
-          <w:lang w:val="en-US"/>
-        </w:rPr>
-        <w:t xml:space="preserve"> stan), </w:t>
-      </w:r>
-      <w:proofErr w:type="spellStart"/>
-      <w:r>
-        <w:rPr>
-          <w:lang w:val="en-US"/>
-        </w:rPr>
-        <w:t>broj_soba</w:t>
-      </w:r>
-      <w:proofErr w:type="spellEnd"/>
-      <w:r>
-        <w:rPr>
-          <w:lang w:val="en-US"/>
-        </w:rPr>
-        <w:t xml:space="preserve">, </w:t>
-      </w:r>
-      <w:proofErr w:type="spellStart"/>
-      <w:r>
-        <w:rPr>
-          <w:lang w:val="en-US"/>
-        </w:rPr>
-        <w:t>spratnost</w:t>
-      </w:r>
-      <w:proofErr w:type="spellEnd"/>
-      <w:r>
-        <w:rPr>
-          <w:lang w:val="en-US"/>
-        </w:rPr>
-        <w:t xml:space="preserve">, sprat, </w:t>
-      </w:r>
-      <w:proofErr w:type="spellStart"/>
-      <w:r>
-        <w:rPr>
-          <w:lang w:val="en-US"/>
-        </w:rPr>
-        <w:t>površina_placa</w:t>
-      </w:r>
-      <w:proofErr w:type="spellEnd"/>
-      <w:r>
-        <w:rPr>
-          <w:lang w:val="en-US"/>
-        </w:rPr>
-        <w:t xml:space="preserve">, </w:t>
-      </w:r>
-      <w:proofErr w:type="spellStart"/>
-      <w:r>
-        <w:rPr>
-          <w:lang w:val="en-US"/>
-        </w:rPr>
-        <w:t>grejanje</w:t>
-      </w:r>
-      <w:proofErr w:type="spellEnd"/>
-      <w:r>
-        <w:rPr>
-          <w:lang w:val="en-US"/>
-        </w:rPr>
-        <w:t xml:space="preserve">, grad, </w:t>
-      </w:r>
-      <w:proofErr w:type="spellStart"/>
-      <w:r>
-        <w:rPr>
-          <w:lang w:val="en-US"/>
-        </w:rPr>
-        <w:t>lokacija</w:t>
-      </w:r>
-      <w:proofErr w:type="spellEnd"/>
-      <w:r>
-        <w:rPr>
-          <w:lang w:val="en-US"/>
-        </w:rPr>
-        <w:t xml:space="preserve">, </w:t>
-      </w:r>
-      <w:proofErr w:type="spellStart"/>
-      <w:r>
-        <w:rPr>
-          <w:lang w:val="en-US"/>
-        </w:rPr>
-        <w:t>mikrolokacija</w:t>
-      </w:r>
-      <w:proofErr w:type="spellEnd"/>
-      <w:r>
-        <w:rPr>
-          <w:lang w:val="en-US"/>
-        </w:rPr>
-        <w:t xml:space="preserve">, </w:t>
-      </w:r>
-      <w:proofErr w:type="spellStart"/>
-      <w:r>
-        <w:rPr>
-          <w:lang w:val="en-US"/>
-        </w:rPr>
-        <w:t>kvadratura</w:t>
-      </w:r>
-      <w:proofErr w:type="spellEnd"/>
-      <w:r>
-        <w:rPr>
-          <w:lang w:val="en-US"/>
-        </w:rPr>
-        <w:t xml:space="preserve">, parking (da </w:t>
-      </w:r>
-      <w:proofErr w:type="spellStart"/>
-      <w:r>
-        <w:rPr>
-          <w:lang w:val="en-US"/>
-        </w:rPr>
-        <w:t>ili</w:t>
-      </w:r>
-      <w:proofErr w:type="spellEnd"/>
-      <w:r>
-        <w:rPr>
-          <w:lang w:val="en-US"/>
-        </w:rPr>
-        <w:t xml:space="preserve"> ne), </w:t>
-      </w:r>
-      <w:proofErr w:type="spellStart"/>
-      <w:r>
-        <w:rPr>
-          <w:lang w:val="en-US"/>
-        </w:rPr>
-        <w:t>uknjiženost</w:t>
-      </w:r>
-      <w:proofErr w:type="spellEnd"/>
-      <w:r>
-        <w:rPr>
-          <w:lang w:val="en-US"/>
-        </w:rPr>
-        <w:t xml:space="preserve"> </w:t>
-      </w:r>
-      <w:r>
-        <w:rPr>
-          <w:lang w:val="en-US"/>
-        </w:rPr>
-        <w:t xml:space="preserve">(da </w:t>
-      </w:r>
-      <w:proofErr w:type="spellStart"/>
-      <w:r>
-        <w:rPr>
-          <w:lang w:val="en-US"/>
-        </w:rPr>
-        <w:t>ili</w:t>
-      </w:r>
-      <w:proofErr w:type="spellEnd"/>
-      <w:r>
-        <w:rPr>
-          <w:lang w:val="en-US"/>
-        </w:rPr>
-        <w:t xml:space="preserve"> ne)</w:t>
-      </w:r>
-      <w:r>
-        <w:rPr>
-          <w:lang w:val="en-US"/>
-        </w:rPr>
-        <w:t xml:space="preserve">, </w:t>
-      </w:r>
-      <w:proofErr w:type="spellStart"/>
-      <w:r>
-        <w:rPr>
-          <w:lang w:val="en-US"/>
-        </w:rPr>
-        <w:t>terasa</w:t>
-      </w:r>
-      <w:proofErr w:type="spellEnd"/>
-      <w:r>
-        <w:rPr>
-          <w:lang w:val="en-US"/>
-        </w:rPr>
-        <w:t xml:space="preserve"> </w:t>
-      </w:r>
-      <w:r>
-        <w:rPr>
-          <w:lang w:val="en-US"/>
-        </w:rPr>
-        <w:t xml:space="preserve">(da </w:t>
-      </w:r>
-      <w:proofErr w:type="spellStart"/>
-      <w:r>
-        <w:rPr>
-          <w:lang w:val="en-US"/>
-        </w:rPr>
-        <w:t>ili</w:t>
-      </w:r>
-      <w:proofErr w:type="spellEnd"/>
-      <w:r>
-        <w:rPr>
-          <w:lang w:val="en-US"/>
-        </w:rPr>
-        <w:t xml:space="preserve"> ne)</w:t>
-      </w:r>
-      <w:r>
-        <w:rPr>
-          <w:lang w:val="en-US"/>
-        </w:rPr>
-        <w:t xml:space="preserve">, lift </w:t>
-      </w:r>
-      <w:r>
-        <w:rPr>
-          <w:lang w:val="en-US"/>
-        </w:rPr>
-        <w:t xml:space="preserve">(da </w:t>
-      </w:r>
-      <w:proofErr w:type="spellStart"/>
-      <w:r>
-        <w:rPr>
-          <w:lang w:val="en-US"/>
-        </w:rPr>
-        <w:t>ili</w:t>
-      </w:r>
-      <w:proofErr w:type="spellEnd"/>
-      <w:r>
-        <w:rPr>
-          <w:lang w:val="en-US"/>
-        </w:rPr>
-        <w:t xml:space="preserve"> ne)</w:t>
-      </w:r>
-      <w:r>
-        <w:rPr>
-          <w:lang w:val="en-US"/>
-        </w:rPr>
-        <w:t xml:space="preserve">, </w:t>
-      </w:r>
-      <w:proofErr w:type="spellStart"/>
-      <w:r>
-        <w:rPr>
-          <w:lang w:val="en-US"/>
-        </w:rPr>
-        <w:t>tip_objekta</w:t>
-      </w:r>
-      <w:proofErr w:type="spellEnd"/>
-      <w:r>
-        <w:rPr>
-          <w:lang w:val="en-US"/>
-        </w:rPr>
-        <w:t xml:space="preserve"> (</w:t>
-      </w:r>
-      <w:proofErr w:type="spellStart"/>
-      <w:r>
-        <w:rPr>
-          <w:lang w:val="en-US"/>
-        </w:rPr>
-        <w:t>stara</w:t>
-      </w:r>
-      <w:proofErr w:type="spellEnd"/>
-      <w:r>
-        <w:rPr>
-          <w:lang w:val="en-US"/>
-        </w:rPr>
-        <w:t xml:space="preserve"> </w:t>
-      </w:r>
-      <w:proofErr w:type="spellStart"/>
-      <w:r>
-        <w:rPr>
-          <w:lang w:val="en-US"/>
-        </w:rPr>
-        <w:t>gradnja</w:t>
-      </w:r>
-      <w:proofErr w:type="spellEnd"/>
-      <w:r>
-        <w:rPr>
-          <w:lang w:val="en-US"/>
-        </w:rPr>
-        <w:t xml:space="preserve"> </w:t>
-      </w:r>
-      <w:proofErr w:type="spellStart"/>
-      <w:r>
-        <w:rPr>
-          <w:lang w:val="en-US"/>
-        </w:rPr>
-        <w:t>ili</w:t>
-      </w:r>
-      <w:proofErr w:type="spellEnd"/>
-      <w:r>
-        <w:rPr>
-          <w:lang w:val="en-US"/>
-        </w:rPr>
-        <w:t xml:space="preserve"> </w:t>
-      </w:r>
-      <w:proofErr w:type="spellStart"/>
-      <w:r>
-        <w:rPr>
-          <w:lang w:val="en-US"/>
-        </w:rPr>
-        <w:t>novogradnja</w:t>
-      </w:r>
-      <w:proofErr w:type="spellEnd"/>
-      <w:r>
-        <w:rPr>
-          <w:lang w:val="en-US"/>
-        </w:rPr>
-        <w:t xml:space="preserve">), </w:t>
-      </w:r>
-      <w:proofErr w:type="spellStart"/>
-      <w:r>
-        <w:rPr>
-          <w:lang w:val="en-US"/>
-        </w:rPr>
-        <w:t>cena</w:t>
-      </w:r>
-      <w:proofErr w:type="spellEnd"/>
-      <w:r>
-        <w:rPr>
-          <w:lang w:val="en-US"/>
-        </w:rPr>
-        <w:t xml:space="preserve">, </w:t>
-      </w:r>
-      <w:proofErr w:type="spellStart"/>
-      <w:r>
-        <w:rPr>
-          <w:lang w:val="en-US"/>
-        </w:rPr>
-        <w:t>x_pos</w:t>
-      </w:r>
-      <w:proofErr w:type="spellEnd"/>
-      <w:r>
-        <w:rPr>
-          <w:lang w:val="en-US"/>
-        </w:rPr>
-        <w:t xml:space="preserve">, </w:t>
-      </w:r>
-      <w:proofErr w:type="spellStart"/>
-      <w:r>
-        <w:rPr>
-          <w:lang w:val="en-US"/>
-        </w:rPr>
-        <w:t>y_pos</w:t>
-      </w:r>
-      <w:proofErr w:type="spellEnd"/>
-      <w:r>
-        <w:rPr>
-          <w:lang w:val="en-US"/>
-        </w:rPr>
-        <w:t xml:space="preserve">. </w:t>
-      </w:r>
-      <w:proofErr w:type="spellStart"/>
-      <w:r>
-        <w:rPr>
-          <w:lang w:val="en-US"/>
-        </w:rPr>
-        <w:t>x_pos</w:t>
-      </w:r>
-      <w:proofErr w:type="spellEnd"/>
-      <w:r>
-        <w:rPr>
-          <w:lang w:val="en-US"/>
-        </w:rPr>
-        <w:t xml:space="preserve">, </w:t>
-      </w:r>
-      <w:proofErr w:type="spellStart"/>
-      <w:r>
-        <w:rPr>
-          <w:lang w:val="en-US"/>
-        </w:rPr>
-        <w:t>y_pos</w:t>
-      </w:r>
-      <w:proofErr w:type="spellEnd"/>
-      <w:r>
-        <w:rPr>
-          <w:lang w:val="en-US"/>
-        </w:rPr>
-        <w:t xml:space="preserve"> </w:t>
-      </w:r>
-      <w:proofErr w:type="spellStart"/>
-      <w:r>
-        <w:rPr>
-          <w:lang w:val="en-US"/>
-        </w:rPr>
-        <w:t>su</w:t>
-      </w:r>
-      <w:proofErr w:type="spellEnd"/>
-      <w:r>
-        <w:rPr>
-          <w:lang w:val="en-US"/>
-        </w:rPr>
-        <w:t xml:space="preserve"> </w:t>
-      </w:r>
-      <w:proofErr w:type="spellStart"/>
-      <w:r>
-        <w:rPr>
-          <w:lang w:val="en-US"/>
-        </w:rPr>
-        <w:t>koordinate</w:t>
-      </w:r>
-      <w:proofErr w:type="spellEnd"/>
-      <w:r>
-        <w:rPr>
-          <w:lang w:val="en-US"/>
-        </w:rPr>
-        <w:t xml:space="preserve"> </w:t>
-      </w:r>
-      <w:proofErr w:type="spellStart"/>
-      <w:r>
-        <w:rPr>
-          <w:lang w:val="en-US"/>
-        </w:rPr>
-        <w:t>na</w:t>
-      </w:r>
-      <w:proofErr w:type="spellEnd"/>
-      <w:r>
-        <w:rPr>
-          <w:lang w:val="en-US"/>
-        </w:rPr>
-        <w:t xml:space="preserve"> </w:t>
-      </w:r>
-      <w:proofErr w:type="spellStart"/>
-      <w:r>
-        <w:rPr>
-          <w:lang w:val="en-US"/>
-        </w:rPr>
-        <w:t>kojima</w:t>
-      </w:r>
-      <w:proofErr w:type="spellEnd"/>
-      <w:r>
-        <w:rPr>
-          <w:lang w:val="en-US"/>
-        </w:rPr>
-        <w:t xml:space="preserve"> se </w:t>
-      </w:r>
-      <w:proofErr w:type="spellStart"/>
-      <w:r>
-        <w:rPr>
-          <w:lang w:val="en-US"/>
-        </w:rPr>
-        <w:t>objekat</w:t>
-      </w:r>
-      <w:proofErr w:type="spellEnd"/>
-      <w:r>
-        <w:rPr>
-          <w:lang w:val="en-US"/>
-        </w:rPr>
-        <w:t xml:space="preserve"> </w:t>
-      </w:r>
-      <w:proofErr w:type="spellStart"/>
-      <w:r>
-        <w:rPr>
-          <w:lang w:val="en-US"/>
-        </w:rPr>
-        <w:t>nalazi</w:t>
-      </w:r>
-      <w:proofErr w:type="spellEnd"/>
-      <w:r>
-        <w:rPr>
-          <w:lang w:val="en-US"/>
-        </w:rPr>
-        <w:t xml:space="preserve">. </w:t>
-      </w:r>
-      <w:proofErr w:type="spellStart"/>
-      <w:r>
-        <w:rPr>
-          <w:lang w:val="en-US"/>
-        </w:rPr>
-        <w:t>Prikupljeno</w:t>
-      </w:r>
-      <w:proofErr w:type="spellEnd"/>
-      <w:r>
-        <w:rPr>
-          <w:lang w:val="en-US"/>
-        </w:rPr>
-        <w:t xml:space="preserve"> je </w:t>
-      </w:r>
-      <w:proofErr w:type="spellStart"/>
-      <w:r>
-        <w:rPr>
-          <w:lang w:val="en-US"/>
-        </w:rPr>
-        <w:t>ukupno</w:t>
-      </w:r>
-      <w:proofErr w:type="spellEnd"/>
-      <w:r>
-        <w:rPr>
-          <w:lang w:val="en-US"/>
-        </w:rPr>
-        <w:t xml:space="preserve"> 36615 </w:t>
-      </w:r>
-      <w:proofErr w:type="spellStart"/>
-      <w:r>
-        <w:rPr>
-          <w:lang w:val="en-US"/>
-        </w:rPr>
-        <w:t>zapisa</w:t>
-      </w:r>
-      <w:proofErr w:type="spellEnd"/>
-      <w:r>
-        <w:rPr>
-          <w:lang w:val="en-US"/>
-        </w:rPr>
-        <w:t xml:space="preserve"> </w:t>
-      </w:r>
-      <w:proofErr w:type="spellStart"/>
-      <w:r>
-        <w:rPr>
-          <w:lang w:val="en-US"/>
-        </w:rPr>
-        <w:t>sa</w:t>
-      </w:r>
-      <w:proofErr w:type="spellEnd"/>
-      <w:r>
-        <w:rPr>
-          <w:lang w:val="en-US"/>
-        </w:rPr>
-        <w:t xml:space="preserve"> </w:t>
-      </w:r>
-      <w:proofErr w:type="spellStart"/>
-      <w:r>
-        <w:rPr>
-          <w:lang w:val="en-US"/>
-        </w:rPr>
-        <w:t>sajta</w:t>
-      </w:r>
-      <w:proofErr w:type="spellEnd"/>
-      <w:r>
-        <w:rPr>
-          <w:lang w:val="en-US"/>
-        </w:rPr>
-        <w:t>.</w:t>
+        <w:t>. Prikupljeno je ukupno 36615 zapisa sa sajta.</w:t>
       </w:r>
     </w:p>
     <w:p>
@@ -1930,103 +1030,24 @@
           <w:lang w:val="en-US"/>
         </w:rPr>
       </w:pPr>
-      <w:proofErr w:type="spellStart"/>
       <w:r>
         <w:rPr>
           <w:lang w:val="en-US"/>
         </w:rPr>
-        <w:t>Realizacija</w:t>
-      </w:r>
-      <w:proofErr w:type="spellEnd"/>
+        <w:t xml:space="preserve">Realizacija veb indeksera </w:t>
+      </w:r>
+      <w:r>
+        <w:rPr>
+          <w:lang w:val="sr-Latn-RS"/>
+        </w:rPr>
+        <w:t xml:space="preserve">i veb parsera </w:t>
+      </w:r>
       <w:r>
         <w:rPr>
           <w:lang w:val="en-US"/>
         </w:rPr>
-        <w:t xml:space="preserve"> </w:t>
-      </w:r>
-      <w:proofErr w:type="spellStart"/>
-      <w:r>
-        <w:rPr>
-          <w:lang w:val="en-US"/>
-        </w:rPr>
-        <w:t>veb</w:t>
-      </w:r>
-      <w:proofErr w:type="spellEnd"/>
-      <w:r>
-        <w:rPr>
-          <w:lang w:val="en-US"/>
-        </w:rPr>
-        <w:t xml:space="preserve"> </w:t>
-      </w:r>
-      <w:proofErr w:type="spellStart"/>
-      <w:r>
-        <w:rPr>
-          <w:lang w:val="en-US"/>
-        </w:rPr>
-        <w:t>indeksera</w:t>
-      </w:r>
-      <w:proofErr w:type="spellEnd"/>
-      <w:r>
-        <w:rPr>
-          <w:lang w:val="en-US"/>
-        </w:rPr>
-        <w:t xml:space="preserve"> </w:t>
-      </w:r>
-      <w:r>
-        <w:rPr>
-          <w:lang w:val="sr-Latn-RS"/>
-        </w:rPr>
-        <w:t xml:space="preserve">i veb </w:t>
-      </w:r>
-      <w:proofErr w:type="spellStart"/>
-      <w:r>
-        <w:rPr>
-          <w:lang w:val="sr-Latn-RS"/>
-        </w:rPr>
-        <w:t>parsera</w:t>
-      </w:r>
-      <w:proofErr w:type="spellEnd"/>
-      <w:r>
-        <w:rPr>
-          <w:lang w:val="sr-Latn-RS"/>
-        </w:rPr>
-        <w:t xml:space="preserve"> </w:t>
-      </w:r>
-      <w:r>
-        <w:rPr>
-          <w:lang w:val="en-US"/>
-        </w:rPr>
-        <w:t xml:space="preserve">je data u </w:t>
-      </w:r>
-      <w:proofErr w:type="spellStart"/>
-      <w:r>
-        <w:rPr>
-          <w:lang w:val="en-US"/>
-        </w:rPr>
-        <w:t>okviru</w:t>
-      </w:r>
-      <w:proofErr w:type="spellEnd"/>
-      <w:r>
-        <w:rPr>
-          <w:lang w:val="en-US"/>
-        </w:rPr>
-        <w:t xml:space="preserve"> </w:t>
-      </w:r>
-      <w:proofErr w:type="spellStart"/>
-      <w:r>
-        <w:rPr>
-          <w:lang w:val="en-US"/>
-        </w:rPr>
-        <w:t>foldera</w:t>
-      </w:r>
-      <w:proofErr w:type="spellEnd"/>
-      <w:r>
-        <w:rPr>
-          <w:lang w:val="en-US"/>
-        </w:rPr>
-        <w:t xml:space="preserve"> </w:t>
-      </w:r>
-      <w:proofErr w:type="spellStart"/>
+        <w:t xml:space="preserve">je data u okviru foldera </w:t>
+      </w:r>
       <w:r>
         <w:rPr>
           <w:i/>
@@ -2035,7 +1056,6 @@
         </w:rPr>
         <w:t>web_crawler</w:t>
       </w:r>
-      <w:proofErr w:type="spellEnd"/>
       <w:r>
         <w:rPr>
           <w:lang w:val="en-US"/>
@@ -2051,7 +1071,7 @@
         <w:lastRenderedPageBreak/>
         <w:t xml:space="preserve"> </w:t>
       </w:r>
-      <w:bookmarkStart w:id="3" w:name="_Toc76329316"/>
+      <w:bookmarkStart w:id="3" w:name="_Toc76406677"/>
       <w:r>
         <w:t>Zadatak 2: Analiza podataka</w:t>
       </w:r>
@@ -2070,7 +1090,6 @@
         </w:rPr>
         <w:t xml:space="preserve">U okviru drugog zadatka je realizovana skripta koja čita podatke iz realizovane baze podataka iz zadataka 1, a zatim generiše </w:t>
       </w:r>
-      <w:proofErr w:type="spellStart"/>
       <w:r>
         <w:rPr>
           <w:i/>
@@ -2079,7 +1098,6 @@
         </w:rPr>
         <w:t>csv</w:t>
       </w:r>
-      <w:proofErr w:type="spellEnd"/>
       <w:r>
         <w:rPr>
           <w:lang w:val="sr-Latn-RS"/>
@@ -2100,7 +1118,6 @@
         </w:rPr>
         <w:t xml:space="preserve">U folderu </w:t>
       </w:r>
-      <w:proofErr w:type="spellStart"/>
       <w:r>
         <w:rPr>
           <w:i/>
@@ -2109,14 +1126,12 @@
         </w:rPr>
         <w:t>data_interpreter</w:t>
       </w:r>
-      <w:proofErr w:type="spellEnd"/>
       <w:r>
         <w:rPr>
           <w:lang w:val="sr-Latn-RS"/>
         </w:rPr>
         <w:t xml:space="preserve"> se nalazi skripta, upiti i generisani </w:t>
       </w:r>
-      <w:proofErr w:type="spellStart"/>
       <w:r>
         <w:rPr>
           <w:i/>
@@ -2125,26 +1140,11 @@
         </w:rPr>
         <w:t>csv</w:t>
       </w:r>
-      <w:proofErr w:type="spellEnd"/>
       <w:r>
         <w:rPr>
           <w:lang w:val="sr-Latn-RS"/>
         </w:rPr>
-        <w:t xml:space="preserve"> fajlovi. Sami upiti iz </w:t>
-      </w:r>
-      <w:proofErr w:type="spellStart"/>
-      <w:r>
-        <w:rPr>
-          <w:lang w:val="sr-Latn-RS"/>
-        </w:rPr>
-        <w:t>sql</w:t>
-      </w:r>
-      <w:proofErr w:type="spellEnd"/>
-      <w:r>
-        <w:rPr>
-          <w:lang w:val="sr-Latn-RS"/>
-        </w:rPr>
-        <w:t xml:space="preserve"> fajla su poslužili kao pomoć i provera upita pre nego što su preneti u skriptu.</w:t>
+        <w:t xml:space="preserve"> fajlovi. Sami upiti iz sql fajla su poslužili kao pomoć i provera upita pre nego što su preneti u skriptu.</w:t>
       </w:r>
     </w:p>
     <w:p>
@@ -2164,7 +1164,7 @@
         <w:lastRenderedPageBreak/>
         <w:t xml:space="preserve"> </w:t>
       </w:r>
-      <w:bookmarkStart w:id="4" w:name="_Toc76329317"/>
+      <w:bookmarkStart w:id="4" w:name="_Toc76406678"/>
       <w:r>
         <w:t>Zadatak 3: Vizuelizacija podataka</w:t>
       </w:r>
@@ -2175,17 +1175,8 @@
         <w:pStyle w:val="Osnovnitekst"/>
       </w:pPr>
       <w:r>
-        <w:t xml:space="preserve">U okviru trećeg zadataka je realizovana skripta koja radi vizuelizaciju. Skripta koristi </w:t>
-      </w:r>
-      <w:proofErr w:type="spellStart"/>
-      <w:r>
-        <w:t>Python</w:t>
-      </w:r>
-      <w:proofErr w:type="spellEnd"/>
-      <w:r>
-        <w:t xml:space="preserve"> biblioteke </w:t>
-      </w:r>
-      <w:proofErr w:type="spellStart"/>
+        <w:t xml:space="preserve">U okviru trećeg zadataka je realizovana skripta koja radi vizuelizaciju. Skripta koristi Python biblioteke </w:t>
+      </w:r>
       <w:r>
         <w:rPr>
           <w:i/>
@@ -2193,11 +1184,9 @@
         </w:rPr>
         <w:t>pandas</w:t>
       </w:r>
-      <w:proofErr w:type="spellEnd"/>
       <w:r>
         <w:t xml:space="preserve">, </w:t>
       </w:r>
-      <w:proofErr w:type="spellStart"/>
       <w:r>
         <w:rPr>
           <w:i/>
@@ -2205,11 +1194,9 @@
         </w:rPr>
         <w:t>numpy</w:t>
       </w:r>
-      <w:proofErr w:type="spellEnd"/>
       <w:r>
         <w:t xml:space="preserve"> i </w:t>
       </w:r>
-      <w:proofErr w:type="spellStart"/>
       <w:r>
         <w:rPr>
           <w:i/>
@@ -2217,7 +1204,6 @@
         </w:rPr>
         <w:t>matplotlib</w:t>
       </w:r>
-      <w:proofErr w:type="spellEnd"/>
       <w:r>
         <w:t>.</w:t>
       </w:r>
@@ -2229,7 +1215,6 @@
       <w:r>
         <w:t xml:space="preserve">Biblioteke </w:t>
       </w:r>
-      <w:proofErr w:type="spellStart"/>
       <w:r>
         <w:rPr>
           <w:i/>
@@ -2237,11 +1222,9 @@
         </w:rPr>
         <w:t>pandas</w:t>
       </w:r>
-      <w:proofErr w:type="spellEnd"/>
       <w:r>
         <w:t xml:space="preserve"> i </w:t>
       </w:r>
-      <w:proofErr w:type="spellStart"/>
       <w:r>
         <w:rPr>
           <w:i/>
@@ -2249,14 +1232,12 @@
         </w:rPr>
         <w:t>numpy</w:t>
       </w:r>
-      <w:proofErr w:type="spellEnd"/>
       <w:r>
         <w:t xml:space="preserve"> su korišćene nad podacima koji se iščitaju iz baze podataka. Odlučeno je da se jednom pročitaju svi podaci iz baze podataka, a da se </w:t>
       </w:r>
       <w:r>
         <w:t xml:space="preserve">nadalje rade transformacije nad tim podacima pomoću biblioteke </w:t>
       </w:r>
-      <w:proofErr w:type="spellStart"/>
       <w:r>
         <w:rPr>
           <w:i/>
@@ -2264,11 +1245,9 @@
         </w:rPr>
         <w:t>pandas</w:t>
       </w:r>
-      <w:proofErr w:type="spellEnd"/>
       <w:r>
         <w:t xml:space="preserve">. Sama biblioteka </w:t>
       </w:r>
-      <w:proofErr w:type="spellStart"/>
       <w:r>
         <w:rPr>
           <w:i/>
@@ -2276,11 +1255,9 @@
         </w:rPr>
         <w:t>pandas</w:t>
       </w:r>
-      <w:proofErr w:type="spellEnd"/>
       <w:r>
         <w:t xml:space="preserve"> i njena klasa </w:t>
       </w:r>
-      <w:proofErr w:type="spellStart"/>
       <w:r>
         <w:rPr>
           <w:i/>
@@ -2288,7 +1265,6 @@
         </w:rPr>
         <w:t>DataFrame</w:t>
       </w:r>
-      <w:proofErr w:type="spellEnd"/>
       <w:r>
         <w:t xml:space="preserve"> omogućavaju pisanje svojevrsnih upita sličnim onim u </w:t>
       </w:r>
@@ -2310,7 +1286,6 @@
       <w:r>
         <w:t xml:space="preserve">Realizacije su priložene u folderu </w:t>
       </w:r>
-      <w:proofErr w:type="spellStart"/>
       <w:r>
         <w:rPr>
           <w:i/>
@@ -2318,19 +1293,9 @@
         </w:rPr>
         <w:t>visualizer</w:t>
       </w:r>
-      <w:proofErr w:type="spellEnd"/>
-      <w:r>
-        <w:t xml:space="preserve">. U </w:t>
-      </w:r>
-      <w:proofErr w:type="spellStart"/>
-      <w:r>
-        <w:t>podfolderu</w:t>
-      </w:r>
-      <w:proofErr w:type="spellEnd"/>
-      <w:r>
-        <w:t xml:space="preserve"> </w:t>
-      </w:r>
-      <w:proofErr w:type="spellStart"/>
+      <w:r>
+        <w:t xml:space="preserve">. U podfolderu </w:t>
+      </w:r>
       <w:r>
         <w:rPr>
           <w:i/>
@@ -2338,7 +1303,6 @@
         </w:rPr>
         <w:t>pictures</w:t>
       </w:r>
-      <w:proofErr w:type="spellEnd"/>
       <w:r>
         <w:t xml:space="preserve"> se nalaze generisani grafikoni.</w:t>
       </w:r>
@@ -2355,25 +1319,21 @@
       </w:pPr>
       <w:r>
         <w:lastRenderedPageBreak/>
-        <w:t xml:space="preserve"> Zadatak 4: Implementacija regresije</w:t>
-      </w:r>
+        <w:t xml:space="preserve"> </w:t>
+      </w:r>
+      <w:bookmarkStart w:id="5" w:name="_Toc76406679"/>
+      <w:r>
+        <w:t>Zadatak 4: Implementacija regresije</w:t>
+      </w:r>
+      <w:bookmarkEnd w:id="5"/>
     </w:p>
     <w:p>
       <w:pPr>
         <w:pStyle w:val="Osnovnitekst"/>
       </w:pPr>
       <w:r>
-        <w:t xml:space="preserve">U okviru četvrtog zadatka je realizovana višestruka linearna regresija. Realizacija se nalazi u </w:t>
-      </w:r>
-      <w:proofErr w:type="spellStart"/>
-      <w:r>
-        <w:t>okvriru</w:t>
-      </w:r>
-      <w:proofErr w:type="spellEnd"/>
-      <w:r>
-        <w:t xml:space="preserve"> klase </w:t>
-      </w:r>
-      <w:proofErr w:type="spellStart"/>
+        <w:t xml:space="preserve">U okviru četvrtog zadatka je realizovana višestruka linearna regresija. Realizacija se nalazi u okvriru klase </w:t>
+      </w:r>
       <w:r>
         <w:rPr>
           <w:i/>
@@ -2381,7 +1341,6 @@
         </w:rPr>
         <w:t>LinearRegressionPSZ</w:t>
       </w:r>
-      <w:proofErr w:type="spellEnd"/>
       <w:r>
         <w:t>.</w:t>
       </w:r>
@@ -2397,36 +1356,11 @@
         <w:t>tava</w:t>
       </w:r>
       <w:r>
-        <w:t xml:space="preserve"> r</w:t>
-      </w:r>
-      <w:proofErr w:type="spellStart"/>
-      <w:r>
-        <w:t>aspodele</w:t>
-      </w:r>
-      <w:proofErr w:type="spellEnd"/>
-      <w:r>
-        <w:t xml:space="preserve"> ulaznih odlika (kvadratura, broj soba, spratnost, udaljenost od centra i tip objekta klase).</w:t>
-      </w:r>
-      <w:r>
-        <w:t xml:space="preserve"> Zatim se radi </w:t>
-      </w:r>
-      <w:proofErr w:type="spellStart"/>
-      <w:r>
-        <w:t>skaliranje</w:t>
-      </w:r>
-      <w:proofErr w:type="spellEnd"/>
-      <w:r>
-        <w:t xml:space="preserve"> </w:t>
-      </w:r>
-      <w:proofErr w:type="spellStart"/>
-      <w:r>
-        <w:t>vrednost</w:t>
-      </w:r>
-      <w:proofErr w:type="spellEnd"/>
-      <w:r>
-        <w:t xml:space="preserve"> odlika po uzoru na klasu </w:t>
-      </w:r>
-      <w:proofErr w:type="spellStart"/>
+        <w:t xml:space="preserve"> raspodele ulaznih odlika (kvadratura, broj soba, spratnost, udaljenost od centra i tip objekta klase).</w:t>
+      </w:r>
+      <w:r>
+        <w:t xml:space="preserve"> Zatim se radi skaliranje vrednost odlika po uzoru na klasu </w:t>
+      </w:r>
       <w:r>
         <w:rPr>
           <w:i/>
@@ -2434,7 +1368,6 @@
         </w:rPr>
         <w:t>StandardScaler</w:t>
       </w:r>
-      <w:proofErr w:type="spellEnd"/>
       <w:r>
         <w:rPr>
           <w:rStyle w:val="FootnoteReference"/>
@@ -2446,7 +1379,6 @@
       <w:r>
         <w:t xml:space="preserve"> iz biblioteke </w:t>
       </w:r>
-      <w:proofErr w:type="spellStart"/>
       <w:r>
         <w:rPr>
           <w:i/>
@@ -2454,28 +1386,11 @@
         </w:rPr>
         <w:t>scikit-learn</w:t>
       </w:r>
-      <w:proofErr w:type="spellEnd"/>
       <w:r>
         <w:t>.</w:t>
       </w:r>
       <w:r>
-        <w:t xml:space="preserve"> Nakon </w:t>
-      </w:r>
-      <w:proofErr w:type="spellStart"/>
-      <w:r>
-        <w:t>skaliranja</w:t>
-      </w:r>
-      <w:proofErr w:type="spellEnd"/>
-      <w:r>
-        <w:t xml:space="preserve"> radi </w:t>
-      </w:r>
-      <w:proofErr w:type="spellStart"/>
-      <w:r>
-        <w:t>podela</w:t>
-      </w:r>
-      <w:proofErr w:type="spellEnd"/>
-      <w:r>
-        <w:t xml:space="preserve"> podataka na skup za obučavanje i skup za treniranje. 75% podataka je korišćeno za obučavanje, a 25% za testiranje. Zatim se </w:t>
+        <w:t xml:space="preserve"> Nakon skaliranja radi podela podataka na skup za obučavanje i skup za treniranje. 75% podataka je korišćeno za obučavanje, a 25% za testiranje. Zatim se </w:t>
       </w:r>
       <w:r>
         <w:t>generisani skup za obučavanje prosleđuje glavnoj metodi koja radi treniranje.</w:t>
@@ -2486,23 +1401,7 @@
         <w:pStyle w:val="Osnovnitekst"/>
       </w:pPr>
       <w:r>
-        <w:t xml:space="preserve">Za treniranje se koristi stohastički </w:t>
-      </w:r>
-      <w:proofErr w:type="spellStart"/>
-      <w:r>
-        <w:t>gradijentni</w:t>
-      </w:r>
-      <w:proofErr w:type="spellEnd"/>
-      <w:r>
-        <w:t xml:space="preserve"> spust zbog njegove brzine u odnosu na grupni </w:t>
-      </w:r>
-      <w:proofErr w:type="spellStart"/>
-      <w:r>
-        <w:t>gradijentni</w:t>
-      </w:r>
-      <w:proofErr w:type="spellEnd"/>
-      <w:r>
-        <w:t xml:space="preserve"> spust.</w:t>
+        <w:t>Za treniranje se koristi stohastički gradijentni spust zbog njegove brzine u odnosu na grupni gradijentni spust.</w:t>
       </w:r>
       <w:r>
         <w:t xml:space="preserve"> Interfejs klase nudi da korisnik odabere brzinu obučavanja i broj iteracija. Obučavanje se zaustavlja kada algoritam konvergira ili kada se izv</w:t>
@@ -2517,15 +1416,7 @@
         <w:t xml:space="preserve"> </w:t>
       </w:r>
       <w:r>
-        <w:t xml:space="preserve">Na kraju se iscrtava </w:t>
-      </w:r>
-      <w:proofErr w:type="spellStart"/>
-      <w:r>
-        <w:t>grafik</w:t>
-      </w:r>
-      <w:proofErr w:type="spellEnd"/>
-      <w:r>
-        <w:t xml:space="preserve"> koji prikazuje kako se smanjivala funkcija greške kroz iteracije.</w:t>
+        <w:t>Na kraju se iscrtava grafik koji prikazuje kako se smanjivala funkcija greške kroz iteracije.</w:t>
       </w:r>
     </w:p>
     <w:p>
@@ -2533,47 +1424,7 @@
         <w:pStyle w:val="Osnovnitekst"/>
       </w:pPr>
       <w:r>
-        <w:t xml:space="preserve">Treba napomenuti da je izvršeno čišćenje podatak u cilju otklanjanja </w:t>
-      </w:r>
-      <w:proofErr w:type="spellStart"/>
-      <w:r>
-        <w:t>outlier</w:t>
-      </w:r>
-      <w:proofErr w:type="spellEnd"/>
-      <w:r>
-        <w:t xml:space="preserve">-a. Rezultati su se poboljšali nakon otklanjanja podataka koji odskaču od ostatka. </w:t>
-      </w:r>
-      <w:proofErr w:type="spellStart"/>
-      <w:r>
-        <w:t>Skaliranje</w:t>
-      </w:r>
-      <w:proofErr w:type="spellEnd"/>
-      <w:r>
-        <w:t xml:space="preserve"> odlika je pomoglo da funkcija greške nakon svake iteracije opadne. </w:t>
-      </w:r>
-      <w:proofErr w:type="spellStart"/>
-      <w:r>
-        <w:t>Pre</w:t>
-      </w:r>
-      <w:proofErr w:type="spellEnd"/>
-      <w:r>
-        <w:t xml:space="preserve"> nego što su </w:t>
-      </w:r>
-      <w:proofErr w:type="spellStart"/>
-      <w:r>
-        <w:t>skalirane</w:t>
-      </w:r>
-      <w:proofErr w:type="spellEnd"/>
-      <w:r>
-        <w:t xml:space="preserve"> odlike, </w:t>
-      </w:r>
-      <w:proofErr w:type="spellStart"/>
-      <w:r>
-        <w:t>funckija</w:t>
-      </w:r>
-      <w:proofErr w:type="spellEnd"/>
-      <w:r>
-        <w:t xml:space="preserve"> greške nije konstantno opadala, već je dolazilo i do porasta u nekim iteracijama,  a zatim do ponovnog opadanja u narednim iteracijama.</w:t>
+        <w:t>Treba napomenuti da je izvršeno čišćenje podatak u cilju otklanjanja outlier-a. Rezultati su se poboljšali nakon otklanjanja podataka koji odskaču od ostatka. Skaliranje odlika je pomoglo da funkcija greške nakon svake iteracije opadne. Pre nego što su skalirane odlike, funckija greške nije konstantno opadala, već je dolazilo i do porasta u nekim iteracijama,  a zatim do ponovnog opadanja u narednim iteracijama.</w:t>
       </w:r>
     </w:p>
     <w:p>
@@ -2583,7 +1434,6 @@
       <w:r>
         <w:t xml:space="preserve">Implementacija se nalazi u folderu </w:t>
       </w:r>
-      <w:proofErr w:type="spellStart"/>
       <w:r>
         <w:rPr>
           <w:i/>
@@ -2591,7 +1441,6 @@
         </w:rPr>
         <w:t>linear_regression</w:t>
       </w:r>
-      <w:proofErr w:type="spellEnd"/>
       <w:r>
         <w:t>.</w:t>
       </w:r>
@@ -2602,23 +1451,20 @@
       </w:pPr>
       <w:r>
         <w:lastRenderedPageBreak/>
-        <w:t xml:space="preserve"> Zadatak 5: Implementacija klasifikacije</w:t>
-      </w:r>
+        <w:t xml:space="preserve"> </w:t>
+      </w:r>
+      <w:bookmarkStart w:id="6" w:name="_Toc76406680"/>
+      <w:r>
+        <w:t>Zadatak 5: Implementacija klasifikacije</w:t>
+      </w:r>
+      <w:bookmarkEnd w:id="6"/>
     </w:p>
     <w:p>
       <w:pPr>
         <w:pStyle w:val="Osnovnitekst"/>
       </w:pPr>
       <w:r>
-        <w:t xml:space="preserve">U okviru četvrtog zadataka je realizovan algoritam K najbližih </w:t>
-      </w:r>
-      <w:proofErr w:type="spellStart"/>
-      <w:r>
-        <w:t>suseda</w:t>
-      </w:r>
-      <w:proofErr w:type="spellEnd"/>
-      <w:r>
-        <w:t xml:space="preserve">. Realizacije se nalazi u okviru klase </w:t>
+        <w:t xml:space="preserve">U okviru četvrtog zadataka je realizovan algoritam K najbližih suseda. Realizacije se nalazi u okviru klase </w:t>
       </w:r>
       <w:r>
         <w:rPr>
@@ -2636,96 +1482,16 @@
         <w:pStyle w:val="Osnovnitekst"/>
       </w:pPr>
       <w:r>
-        <w:t xml:space="preserve">Skripta učitava podatke i dodaje dodatnu kolonu koja se formira na osnovu opsega u koji upada </w:t>
-      </w:r>
-      <w:proofErr w:type="spellStart"/>
-      <w:r>
-        <w:t>cena</w:t>
-      </w:r>
-      <w:proofErr w:type="spellEnd"/>
-      <w:r>
-        <w:t xml:space="preserve"> nekretnine. Nova kolona predstavlja klasu podatka (0 - 4) koja odgovara opsegu iz zadataka (0 – </w:t>
-      </w:r>
-      <w:proofErr w:type="spellStart"/>
-      <w:r>
-        <w:t>cena</w:t>
-      </w:r>
-      <w:proofErr w:type="spellEnd"/>
+        <w:t>Skripta učitava podatke i dodaje dodatnu kolonu koja se formira na osnovu opsega u koji upada cena nekretnine. Nova kolona predstavlja klasu podatka (0 - 4) koja odgovara opsegu iz zadataka (0 – cena nekretnike manja od 49 999, 4 – cena nekretnine veća od 200 000).</w:t>
+      </w:r>
+      <w:r>
+        <w:t xml:space="preserve"> Ta kolona se koristi za klasifikaciju. Skripta zatim radi stratifikovanu podelu na skup za obučavanje i testiranje.</w:t>
+      </w:r>
       <w:r>
         <w:t xml:space="preserve"> </w:t>
       </w:r>
-      <w:proofErr w:type="spellStart"/>
-      <w:r>
-        <w:t>nekretnike</w:t>
-      </w:r>
-      <w:proofErr w:type="spellEnd"/>
-      <w:r>
-        <w:t xml:space="preserve"> manja od 49 999, 4 – </w:t>
-      </w:r>
-      <w:proofErr w:type="spellStart"/>
-      <w:r>
-        <w:t>cena</w:t>
-      </w:r>
-      <w:proofErr w:type="spellEnd"/>
-      <w:r>
-        <w:t xml:space="preserve"> nekretnine veća od 200 000).</w:t>
-      </w:r>
-      <w:r>
-        <w:t xml:space="preserve"> Ta kolona se koristi za klasifikaciju. Skripta zatim radi </w:t>
-      </w:r>
-      <w:proofErr w:type="spellStart"/>
-      <w:r>
-        <w:t>stratifikovanu</w:t>
-      </w:r>
-      <w:proofErr w:type="spellEnd"/>
-      <w:r>
-        <w:t xml:space="preserve"> </w:t>
-      </w:r>
-      <w:proofErr w:type="spellStart"/>
-      <w:r>
-        <w:t>podelu</w:t>
-      </w:r>
-      <w:proofErr w:type="spellEnd"/>
-      <w:r>
-        <w:t xml:space="preserve"> na skup za obučavanje i testiranje.</w:t>
-      </w:r>
-      <w:r>
-        <w:t xml:space="preserve"> </w:t>
-      </w:r>
-      <w:r>
-        <w:t xml:space="preserve">Zatim se radi inicijalizacija klase koja implementira algoritam. Interfejs klase omogućava da korisnik </w:t>
-      </w:r>
-      <w:proofErr w:type="spellStart"/>
-      <w:r>
-        <w:t>prosledi</w:t>
-      </w:r>
-      <w:proofErr w:type="spellEnd"/>
-      <w:r>
-        <w:t xml:space="preserve"> </w:t>
-      </w:r>
-      <w:proofErr w:type="spellStart"/>
-      <w:r>
-        <w:t>vrednost</w:t>
-      </w:r>
-      <w:proofErr w:type="spellEnd"/>
-      <w:r>
-        <w:t xml:space="preserve"> K. Ukoliko to ne korisnik ne uradi, implementacija sama računa </w:t>
-      </w:r>
-      <w:proofErr w:type="spellStart"/>
-      <w:r>
-        <w:t>vrednost</w:t>
-      </w:r>
-      <w:proofErr w:type="spellEnd"/>
-      <w:r>
-        <w:t xml:space="preserve"> K. Nakon inicijalizacije algoritma, algoritam se pokreće za sve podatke iz skupa za testiranje. Tokom faze testiranja se popunjava i matrica zabune iz koje se kasnije računa preciznost modela (</w:t>
-      </w:r>
-      <w:proofErr w:type="spellStart"/>
-      <w:r>
-        <w:t>accuracy</w:t>
-      </w:r>
-      <w:proofErr w:type="spellEnd"/>
-      <w:r>
-        <w:t>).</w:t>
+      <w:r>
+        <w:t>Zatim se radi inicijalizacija klase koja implementira algoritam. Interfejs klase omogućava da korisnik prosledi vrednost K. Ukoliko to ne korisnik ne uradi, implementacija sama računa vrednost K. Nakon inicijalizacije algoritma, algoritam se pokreće za sve podatke iz skupa za testiranje. Tokom faze testiranja se popunjava i matrica zabune iz koje se kasnije računa preciznost modela (accuracy).</w:t>
       </w:r>
     </w:p>
     <w:p>
@@ -2735,7 +1501,6 @@
       <w:r>
         <w:t xml:space="preserve">Implementacija se nalazi u folderu </w:t>
       </w:r>
-      <w:proofErr w:type="spellStart"/>
       <w:r>
         <w:rPr>
           <w:i/>
@@ -2743,7 +1508,6 @@
         </w:rPr>
         <w:t>k_nearest_neighbors</w:t>
       </w:r>
-      <w:proofErr w:type="spellEnd"/>
       <w:r>
         <w:t>.</w:t>
       </w:r>

</xml_diff>